<commit_message>
Am sorry for uploading too much
</commit_message>
<xml_diff>
--- a/Library_management_system.docx
+++ b/Library_management_system.docx
@@ -333,6 +333,7 @@
               </w:rPr>
               <w:t xml:space="preserve"> </w:t>
             </w:r>
+            <w:bookmarkStart w:id="0" w:name="_GoBack"/>
             <w:proofErr w:type="spellStart"/>
             <w:r>
               <w:rPr>
@@ -343,6 +344,7 @@
               </w:rPr>
               <w:t>jayousi</w:t>
             </w:r>
+            <w:bookmarkEnd w:id="0"/>
             <w:proofErr w:type="spellEnd"/>
           </w:p>
         </w:tc>
@@ -2938,7 +2940,7 @@
         </w:r>
       </w:hyperlink>
     </w:p>
-    <w:bookmarkStart w:id="0" w:name="OLE_LINK1"/>
+    <w:bookmarkStart w:id="1" w:name="OLE_LINK1"/>
     <w:p>
       <w:pPr>
         <w:pStyle w:val="TOC1"/>
@@ -3052,7 +3054,7 @@
         <w:fldChar w:fldCharType="end"/>
       </w:r>
     </w:p>
-    <w:bookmarkEnd w:id="0"/>
+    <w:bookmarkEnd w:id="1"/>
     <w:p>
       <w:pPr>
         <w:pStyle w:val="TOC2"/>
@@ -3072,10 +3074,7 @@
         <w:fldChar w:fldCharType="begin"/>
       </w:r>
       <w:r>
-        <w:instrText xml:space="preserve">HYPERLINK \l </w:instrText>
-      </w:r>
-      <w:r>
-        <w:instrText>"_Toc122507379"</w:instrText>
+        <w:instrText>HYPERLINK \l "_Toc122507379"</w:instrText>
       </w:r>
       <w:r>
         <w:fldChar w:fldCharType="separate"/>
@@ -4707,12 +4706,12 @@
           <w:rFonts w:ascii="Calibri" w:hAnsi="Calibri"/>
         </w:rPr>
       </w:pPr>
-      <w:bookmarkStart w:id="1" w:name="_Toc122507360"/>
+      <w:bookmarkStart w:id="2" w:name="_Toc122507360"/>
       <w:r>
         <w:lastRenderedPageBreak/>
         <w:t>List of Figures</w:t>
       </w:r>
-      <w:bookmarkEnd w:id="1"/>
+      <w:bookmarkEnd w:id="2"/>
     </w:p>
     <w:p>
       <w:pPr>
@@ -4759,12 +4758,12 @@
         </w:rPr>
         <w:br w:type="page"/>
       </w:r>
-      <w:bookmarkStart w:id="2" w:name="_Toc122507361"/>
+      <w:bookmarkStart w:id="3" w:name="_Toc122507361"/>
       <w:r>
         <w:lastRenderedPageBreak/>
         <w:t>List of Tables</w:t>
       </w:r>
-      <w:bookmarkEnd w:id="2"/>
+      <w:bookmarkEnd w:id="3"/>
     </w:p>
     <w:p>
       <w:pPr>
@@ -4810,12 +4809,12 @@
         </w:rPr>
         <w:br w:type="page"/>
       </w:r>
-      <w:bookmarkStart w:id="3" w:name="_Toc122507362"/>
+      <w:bookmarkStart w:id="4" w:name="_Toc122507362"/>
       <w:r>
         <w:lastRenderedPageBreak/>
         <w:t>Terminologies</w:t>
       </w:r>
-      <w:bookmarkEnd w:id="3"/>
+      <w:bookmarkEnd w:id="4"/>
     </w:p>
     <w:p>
       <w:pPr>
@@ -4942,19 +4941,18 @@
           <w:tab w:val="left" w:pos="6675"/>
         </w:tabs>
       </w:pPr>
-      <w:bookmarkStart w:id="4" w:name="_Ref472288945"/>
-      <w:bookmarkStart w:id="5" w:name="_Ref472289122"/>
-      <w:bookmarkStart w:id="6" w:name="_Ref472289143"/>
-      <w:bookmarkStart w:id="7" w:name="_Ref472289149"/>
-      <w:bookmarkStart w:id="8" w:name="_Toc472277426"/>
-      <w:bookmarkStart w:id="9" w:name="_Toc472272803"/>
-      <w:bookmarkStart w:id="10" w:name="_Toc187588523"/>
-      <w:bookmarkStart w:id="11" w:name="_Toc122507363"/>
+      <w:bookmarkStart w:id="5" w:name="_Ref472288945"/>
+      <w:bookmarkStart w:id="6" w:name="_Ref472289122"/>
+      <w:bookmarkStart w:id="7" w:name="_Ref472289143"/>
+      <w:bookmarkStart w:id="8" w:name="_Ref472289149"/>
+      <w:bookmarkStart w:id="9" w:name="_Toc472277426"/>
+      <w:bookmarkStart w:id="10" w:name="_Toc472272803"/>
+      <w:bookmarkStart w:id="11" w:name="_Toc187588523"/>
+      <w:bookmarkStart w:id="12" w:name="_Toc122507363"/>
       <w:r>
         <w:lastRenderedPageBreak/>
         <w:t>Chapter 1: Introductio</w:t>
       </w:r>
-      <w:bookmarkEnd w:id="4"/>
       <w:bookmarkEnd w:id="5"/>
       <w:bookmarkEnd w:id="6"/>
       <w:bookmarkEnd w:id="7"/>
@@ -4962,6 +4960,7 @@
       <w:bookmarkEnd w:id="9"/>
       <w:bookmarkEnd w:id="10"/>
       <w:bookmarkEnd w:id="11"/>
+      <w:bookmarkEnd w:id="12"/>
       <w:r>
         <w:t>n</w:t>
       </w:r>
@@ -5041,7 +5040,7 @@
           <w:szCs w:val="28"/>
         </w:rPr>
       </w:pPr>
-      <w:bookmarkStart w:id="12" w:name="_Toc122507364"/>
+      <w:bookmarkStart w:id="13" w:name="_Toc122507364"/>
       <w:r>
         <w:rPr>
           <w:rFonts w:asciiTheme="minorHAnsi" w:eastAsia="Times" w:hAnsiTheme="minorHAnsi" w:cstheme="minorHAnsi"/>
@@ -5087,7 +5086,7 @@
         </w:rPr>
         <w:t>pportunity</w:t>
       </w:r>
-      <w:bookmarkEnd w:id="12"/>
+      <w:bookmarkEnd w:id="13"/>
     </w:p>
     <w:p>
       <w:pPr>
@@ -5322,7 +5321,7 @@
           <w:szCs w:val="28"/>
         </w:rPr>
       </w:pPr>
-      <w:bookmarkStart w:id="13" w:name="_Toc122507365"/>
+      <w:bookmarkStart w:id="14" w:name="_Toc122507365"/>
       <w:r>
         <w:rPr>
           <w:rFonts w:asciiTheme="minorHAnsi" w:eastAsia="Times" w:hAnsiTheme="minorHAnsi" w:cstheme="minorHAnsi"/>
@@ -5342,7 +5341,7 @@
         </w:rPr>
         <w:t xml:space="preserve"> Solution</w:t>
       </w:r>
-      <w:bookmarkEnd w:id="13"/>
+      <w:bookmarkEnd w:id="14"/>
     </w:p>
     <w:p>
       <w:pPr>
@@ -5533,7 +5532,7 @@
           <w:szCs w:val="28"/>
         </w:rPr>
       </w:pPr>
-      <w:bookmarkStart w:id="14" w:name="_Toc122507366"/>
+      <w:bookmarkStart w:id="15" w:name="_Toc122507366"/>
       <w:r>
         <w:rPr>
           <w:rFonts w:asciiTheme="minorHAnsi" w:eastAsia="Times" w:hAnsiTheme="minorHAnsi" w:cstheme="minorHAnsi"/>
@@ -5543,7 +5542,7 @@
         </w:rPr>
         <w:t>Literature Review (related work)</w:t>
       </w:r>
-      <w:bookmarkEnd w:id="14"/>
+      <w:bookmarkEnd w:id="15"/>
       <w:r>
         <w:rPr>
           <w:rFonts w:asciiTheme="minorHAnsi" w:eastAsia="Times" w:hAnsiTheme="minorHAnsi" w:cstheme="minorHAnsi"/>
@@ -5635,8 +5634,6 @@
           <w:sz w:val="24"/>
         </w:rPr>
       </w:pPr>
-      <w:bookmarkStart w:id="15" w:name="_GoBack"/>
-      <w:bookmarkEnd w:id="15"/>
     </w:p>
     <w:p>
       <w:pPr>
@@ -5728,10 +5725,23 @@
     </w:p>
     <w:p>
       <w:pPr>
+        <w:jc w:val="right"/>
+      </w:pPr>
+    </w:p>
+    <w:p>
+      <w:pPr>
         <w:bidi w:val="0"/>
       </w:pPr>
       <w:r>
-        <w:t>Later on.</w:t>
+        <w:t>FRONTEND: HTML, CSS, JAVASCRIPT and maybe other stuff (frameworks, API’s, bootstrap).</w:t>
+      </w:r>
+    </w:p>
+    <w:p>
+      <w:pPr>
+        <w:bidi w:val="0"/>
+      </w:pPr>
+      <w:r>
+        <w:t>BACKEND: still not decided yet.</w:t>
       </w:r>
     </w:p>
     <w:p>
@@ -8011,7 +8021,7 @@
             </wp:anchor>
           </w:drawing>
         </mc:Choice>
-        <mc:Fallback xmlns:w16du="http://schemas.microsoft.com/office/word/2023/wordml/word16du" xmlns:w16sdtdh="http://schemas.microsoft.com/office/word/2020/wordml/sdtdatahash" xmlns:w16="http://schemas.microsoft.com/office/word/2018/wordml" xmlns:w16cid="http://schemas.microsoft.com/office/word/2016/wordml/cid" xmlns:w16cex="http://schemas.microsoft.com/office/word/2018/wordml/cex" xmlns:oel="http://schemas.microsoft.com/office/2019/extlst" xmlns:am3d="http://schemas.microsoft.com/office/drawing/2017/model3d" xmlns:aink="http://schemas.microsoft.com/office/drawing/2016/ink" xmlns:cx8="http://schemas.microsoft.com/office/drawing/2016/5/14/chartex" xmlns:cx7="http://schemas.microsoft.com/office/drawing/2016/5/13/chartex" xmlns:cx6="http://schemas.microsoft.com/office/drawing/2016/5/12/chartex" xmlns:cx5="http://schemas.microsoft.com/office/drawing/2016/5/11/chartex" xmlns:cx4="http://schemas.microsoft.com/office/drawing/2016/5/10/chartex" xmlns:cx3="http://schemas.microsoft.com/office/drawing/2016/5/9/chartex" xmlns:cx2="http://schemas.microsoft.com/office/drawing/2015/10/21/chartex">
+        <mc:Fallback xmlns:cx2="http://schemas.microsoft.com/office/drawing/2015/10/21/chartex" xmlns:cx3="http://schemas.microsoft.com/office/drawing/2016/5/9/chartex" xmlns:cx4="http://schemas.microsoft.com/office/drawing/2016/5/10/chartex" xmlns:cx5="http://schemas.microsoft.com/office/drawing/2016/5/11/chartex" xmlns:cx6="http://schemas.microsoft.com/office/drawing/2016/5/12/chartex" xmlns:cx7="http://schemas.microsoft.com/office/drawing/2016/5/13/chartex" xmlns:cx8="http://schemas.microsoft.com/office/drawing/2016/5/14/chartex" xmlns:aink="http://schemas.microsoft.com/office/drawing/2016/ink" xmlns:am3d="http://schemas.microsoft.com/office/drawing/2017/model3d" xmlns:oel="http://schemas.microsoft.com/office/2019/extlst" xmlns:w16cex="http://schemas.microsoft.com/office/word/2018/wordml/cex" xmlns:w16cid="http://schemas.microsoft.com/office/word/2016/wordml/cid" xmlns:w16="http://schemas.microsoft.com/office/word/2018/wordml" xmlns:w16sdtdh="http://schemas.microsoft.com/office/word/2020/wordml/sdtdatahash" xmlns:w16du="http://schemas.microsoft.com/office/word/2023/wordml/word16du">
           <w:pict>
             <v:line w14:anchorId="115B1458" id="Line 2" o:spid="_x0000_s1026" style="position:absolute;flip:y;z-index:251659264;visibility:visible;mso-wrap-style:square;mso-width-percent:0;mso-height-percent:0;mso-wrap-distance-left:9pt;mso-wrap-distance-top:0;mso-wrap-distance-right:9pt;mso-wrap-distance-bottom:0;mso-position-horizontal:right;mso-position-horizontal-relative:margin;mso-position-vertical:absolute;mso-position-vertical-relative:text;mso-width-percent:0;mso-height-percent:0;mso-width-relative:page;mso-height-relative:page" from="420pt,-4.35pt" to="891.2pt,-2.75pt" o:gfxdata="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" strokecolor="#943634" strokeweight="5pt">
               <v:stroke linestyle="thinThick"/>
@@ -8139,7 +8149,7 @@
                   </wp:anchor>
                 </w:drawing>
               </mc:Choice>
-              <mc:Fallback xmlns:w16sdtdh="http://schemas.microsoft.com/office/word/2020/wordml/sdtdatahash" xmlns:w16="http://schemas.microsoft.com/office/word/2018/wordml" xmlns:w16cid="http://schemas.microsoft.com/office/word/2016/wordml/cid" xmlns:w16cex="http://schemas.microsoft.com/office/word/2018/wordml/cex" xmlns:oel="http://schemas.microsoft.com/office/2019/extlst" xmlns:am3d="http://schemas.microsoft.com/office/drawing/2017/model3d" xmlns:aink="http://schemas.microsoft.com/office/drawing/2016/ink" xmlns:cx8="http://schemas.microsoft.com/office/drawing/2016/5/14/chartex" xmlns:cx7="http://schemas.microsoft.com/office/drawing/2016/5/13/chartex" xmlns:cx6="http://schemas.microsoft.com/office/drawing/2016/5/12/chartex" xmlns:cx5="http://schemas.microsoft.com/office/drawing/2016/5/11/chartex" xmlns:cx4="http://schemas.microsoft.com/office/drawing/2016/5/10/chartex" xmlns:cx3="http://schemas.microsoft.com/office/drawing/2016/5/9/chartex" xmlns:cx2="http://schemas.microsoft.com/office/drawing/2015/10/21/chartex">
+              <mc:Fallback xmlns:cx2="http://schemas.microsoft.com/office/drawing/2015/10/21/chartex" xmlns:cx3="http://schemas.microsoft.com/office/drawing/2016/5/9/chartex" xmlns:cx4="http://schemas.microsoft.com/office/drawing/2016/5/10/chartex" xmlns:cx5="http://schemas.microsoft.com/office/drawing/2016/5/11/chartex" xmlns:cx6="http://schemas.microsoft.com/office/drawing/2016/5/12/chartex" xmlns:cx7="http://schemas.microsoft.com/office/drawing/2016/5/13/chartex" xmlns:cx8="http://schemas.microsoft.com/office/drawing/2016/5/14/chartex" xmlns:aink="http://schemas.microsoft.com/office/drawing/2016/ink" xmlns:am3d="http://schemas.microsoft.com/office/drawing/2017/model3d" xmlns:oel="http://schemas.microsoft.com/office/2019/extlst" xmlns:w16cex="http://schemas.microsoft.com/office/word/2018/wordml/cex" xmlns:w16cid="http://schemas.microsoft.com/office/word/2016/wordml/cid" xmlns:w16="http://schemas.microsoft.com/office/word/2018/wordml" xmlns:w16sdtdh="http://schemas.microsoft.com/office/word/2020/wordml/sdtdatahash">
                 <w:pict>
                   <v:shapetype w14:anchorId="6E2DA8ED" id="_x0000_t202" coordsize="21600,21600" o:spt="202" path="m,l,21600r21600,l21600,xe">
                     <v:stroke joinstyle="miter"/>
@@ -8380,7 +8390,7 @@
             </wp:anchor>
           </w:drawing>
         </mc:Choice>
-        <mc:Fallback xmlns:w16sdtdh="http://schemas.microsoft.com/office/word/2020/wordml/sdtdatahash" xmlns:w16="http://schemas.microsoft.com/office/word/2018/wordml" xmlns:w16cid="http://schemas.microsoft.com/office/word/2016/wordml/cid" xmlns:w16cex="http://schemas.microsoft.com/office/word/2018/wordml/cex" xmlns:oel="http://schemas.microsoft.com/office/2019/extlst" xmlns:am3d="http://schemas.microsoft.com/office/drawing/2017/model3d" xmlns:aink="http://schemas.microsoft.com/office/drawing/2016/ink" xmlns:cx8="http://schemas.microsoft.com/office/drawing/2016/5/14/chartex" xmlns:cx7="http://schemas.microsoft.com/office/drawing/2016/5/13/chartex" xmlns:cx6="http://schemas.microsoft.com/office/drawing/2016/5/12/chartex" xmlns:cx5="http://schemas.microsoft.com/office/drawing/2016/5/11/chartex" xmlns:cx4="http://schemas.microsoft.com/office/drawing/2016/5/10/chartex" xmlns:cx3="http://schemas.microsoft.com/office/drawing/2016/5/9/chartex" xmlns:cx2="http://schemas.microsoft.com/office/drawing/2015/10/21/chartex">
+        <mc:Fallback xmlns:cx2="http://schemas.microsoft.com/office/drawing/2015/10/21/chartex" xmlns:cx3="http://schemas.microsoft.com/office/drawing/2016/5/9/chartex" xmlns:cx4="http://schemas.microsoft.com/office/drawing/2016/5/10/chartex" xmlns:cx5="http://schemas.microsoft.com/office/drawing/2016/5/11/chartex" xmlns:cx6="http://schemas.microsoft.com/office/drawing/2016/5/12/chartex" xmlns:cx7="http://schemas.microsoft.com/office/drawing/2016/5/13/chartex" xmlns:cx8="http://schemas.microsoft.com/office/drawing/2016/5/14/chartex" xmlns:aink="http://schemas.microsoft.com/office/drawing/2016/ink" xmlns:am3d="http://schemas.microsoft.com/office/drawing/2017/model3d" xmlns:oel="http://schemas.microsoft.com/office/2019/extlst" xmlns:w16cex="http://schemas.microsoft.com/office/word/2018/wordml/cex" xmlns:w16cid="http://schemas.microsoft.com/office/word/2016/wordml/cid" xmlns:w16="http://schemas.microsoft.com/office/word/2018/wordml" xmlns:w16sdtdh="http://schemas.microsoft.com/office/word/2020/wordml/sdtdatahash">
           <w:pict>
             <v:shapetype w14:anchorId="48FDC70D" id="_x0000_t202" coordsize="21600,21600" o:spt="202" path="m,l,21600r21600,l21600,xe">
               <v:stroke joinstyle="miter"/>
@@ -8609,7 +8619,7 @@
             </wp:anchor>
           </w:drawing>
         </mc:Choice>
-        <mc:Fallback xmlns:w16du="http://schemas.microsoft.com/office/word/2023/wordml/word16du" xmlns:w16sdtdh="http://schemas.microsoft.com/office/word/2020/wordml/sdtdatahash" xmlns:w16="http://schemas.microsoft.com/office/word/2018/wordml" xmlns:w16cid="http://schemas.microsoft.com/office/word/2016/wordml/cid" xmlns:w16cex="http://schemas.microsoft.com/office/word/2018/wordml/cex" xmlns:oel="http://schemas.microsoft.com/office/2019/extlst" xmlns:am3d="http://schemas.microsoft.com/office/drawing/2017/model3d" xmlns:aink="http://schemas.microsoft.com/office/drawing/2016/ink" xmlns:cx8="http://schemas.microsoft.com/office/drawing/2016/5/14/chartex" xmlns:cx7="http://schemas.microsoft.com/office/drawing/2016/5/13/chartex" xmlns:cx6="http://schemas.microsoft.com/office/drawing/2016/5/12/chartex" xmlns:cx5="http://schemas.microsoft.com/office/drawing/2016/5/11/chartex" xmlns:cx4="http://schemas.microsoft.com/office/drawing/2016/5/10/chartex" xmlns:cx3="http://schemas.microsoft.com/office/drawing/2016/5/9/chartex" xmlns:cx2="http://schemas.microsoft.com/office/drawing/2015/10/21/chartex">
+        <mc:Fallback xmlns:cx2="http://schemas.microsoft.com/office/drawing/2015/10/21/chartex" xmlns:cx3="http://schemas.microsoft.com/office/drawing/2016/5/9/chartex" xmlns:cx4="http://schemas.microsoft.com/office/drawing/2016/5/10/chartex" xmlns:cx5="http://schemas.microsoft.com/office/drawing/2016/5/11/chartex" xmlns:cx6="http://schemas.microsoft.com/office/drawing/2016/5/12/chartex" xmlns:cx7="http://schemas.microsoft.com/office/drawing/2016/5/13/chartex" xmlns:cx8="http://schemas.microsoft.com/office/drawing/2016/5/14/chartex" xmlns:aink="http://schemas.microsoft.com/office/drawing/2016/ink" xmlns:am3d="http://schemas.microsoft.com/office/drawing/2017/model3d" xmlns:oel="http://schemas.microsoft.com/office/2019/extlst" xmlns:w16cex="http://schemas.microsoft.com/office/word/2018/wordml/cex" xmlns:w16cid="http://schemas.microsoft.com/office/word/2016/wordml/cid" xmlns:w16="http://schemas.microsoft.com/office/word/2018/wordml" xmlns:w16sdtdh="http://schemas.microsoft.com/office/word/2020/wordml/sdtdatahash" xmlns:w16du="http://schemas.microsoft.com/office/word/2023/wordml/word16du">
           <w:pict>
             <v:line w14:anchorId="1563C07A" id="Straight Connector 8" o:spid="_x0000_s1026" style="position:absolute;z-index:251662336;visibility:visible;mso-wrap-style:square;mso-width-percent:0;mso-height-percent:0;mso-wrap-distance-left:9pt;mso-wrap-distance-top:0;mso-wrap-distance-right:9pt;mso-wrap-distance-bottom:0;mso-position-horizontal:absolute;mso-position-horizontal-relative:text;mso-position-vertical:absolute;mso-position-vertical-relative:text;mso-width-percent:0;mso-height-percent:0;mso-width-relative:page;mso-height-relative:page" from="-17.6pt,12.25pt" to="466.5pt,15.5pt" o:gfxdata="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" strokecolor="#943634" strokeweight="5pt">
               <v:stroke linestyle="thinThick"/>
@@ -10487,6 +10497,15 @@
 </file>
 
 <file path=customXml/item1.xml><?xml version="1.0" encoding="utf-8"?>
+<?mso-contentType ?>
+<FormTemplates xmlns="http://schemas.microsoft.com/sharepoint/v3/contenttype/forms">
+  <Display>DocumentLibraryForm</Display>
+  <Edit>DocumentLibraryForm</Edit>
+  <New>DocumentLibraryForm</New>
+</FormTemplates>
+</file>
+
+<file path=customXml/item2.xml><?xml version="1.0" encoding="utf-8"?>
 <ct:contentTypeSchema xmlns:ct="http://schemas.microsoft.com/office/2006/metadata/contentType" xmlns:ma="http://schemas.microsoft.com/office/2006/metadata/properties/metaAttributes" ct:_="" ma:_="" ma:contentTypeName="Document" ma:contentTypeID="0x01010030CACD9583EB43499203B80D1AE01890" ma:contentTypeVersion="0" ma:contentTypeDescription="Create a new document." ma:contentTypeScope="" ma:versionID="a6ae6d8d11fccc9895bc909eaeebd173">
   <xsd:schema xmlns:xsd="http://www.w3.org/2001/XMLSchema" xmlns:xs="http://www.w3.org/2001/XMLSchema" xmlns:p="http://schemas.microsoft.com/office/2006/metadata/properties" targetNamespace="http://schemas.microsoft.com/office/2006/metadata/properties" ma:root="true" ma:fieldsID="b34f15b030d40ffca33e4aeb8eb001f5">
     <xsd:element name="properties">
@@ -10600,20 +10619,19 @@
 </ct:contentTypeSchema>
 </file>
 
-<file path=customXml/item2.xml><?xml version="1.0" encoding="utf-8"?>
-<?mso-contentType ?>
-<FormTemplates xmlns="http://schemas.microsoft.com/sharepoint/v3/contenttype/forms">
-  <Display>DocumentLibraryForm</Display>
-  <Edit>DocumentLibraryForm</Edit>
-  <New>DocumentLibraryForm</New>
-</FormTemplates>
-</file>
-
 <file path=customXml/item3.xml><?xml version="1.0" encoding="utf-8"?>
 <b:Sources xmlns:b="http://schemas.openxmlformats.org/officeDocument/2006/bibliography" xmlns="http://schemas.openxmlformats.org/officeDocument/2006/bibliography" SelectedStyle="\APA.XSL" StyleName="APA"/>
 </file>
 
 <file path=customXml/itemProps1.xml><?xml version="1.0" encoding="utf-8"?>
+<ds:datastoreItem xmlns:ds="http://schemas.openxmlformats.org/officeDocument/2006/customXml" ds:itemID="{B80D4D3F-1400-4738-86D1-A9606F716F22}">
+  <ds:schemaRefs>
+    <ds:schemaRef ds:uri="http://schemas.microsoft.com/sharepoint/v3/contenttype/forms"/>
+  </ds:schemaRefs>
+</ds:datastoreItem>
+</file>
+
+<file path=customXml/itemProps2.xml><?xml version="1.0" encoding="utf-8"?>
 <ds:datastoreItem xmlns:ds="http://schemas.openxmlformats.org/officeDocument/2006/customXml" ds:itemID="{F3D847EE-DAB7-4C89-9EA0-1A2F85429ECC}">
   <ds:schemaRefs>
     <ds:schemaRef ds:uri="http://schemas.microsoft.com/office/2006/metadata/contentType"/>
@@ -10629,16 +10647,8 @@
 </ds:datastoreItem>
 </file>
 
-<file path=customXml/itemProps2.xml><?xml version="1.0" encoding="utf-8"?>
-<ds:datastoreItem xmlns:ds="http://schemas.openxmlformats.org/officeDocument/2006/customXml" ds:itemID="{B80D4D3F-1400-4738-86D1-A9606F716F22}">
-  <ds:schemaRefs>
-    <ds:schemaRef ds:uri="http://schemas.microsoft.com/sharepoint/v3/contenttype/forms"/>
-  </ds:schemaRefs>
-</ds:datastoreItem>
-</file>
-
 <file path=customXml/itemProps3.xml><?xml version="1.0" encoding="utf-8"?>
-<ds:datastoreItem xmlns:ds="http://schemas.openxmlformats.org/officeDocument/2006/customXml" ds:itemID="{616796B0-2ABB-4465-A53B-8B403AD11993}">
+<ds:datastoreItem xmlns:ds="http://schemas.openxmlformats.org/officeDocument/2006/customXml" ds:itemID="{7831B954-F1BE-4E35-8851-BDF122BEF44A}">
   <ds:schemaRefs>
     <ds:schemaRef ds:uri="http://schemas.openxmlformats.org/officeDocument/2006/bibliography"/>
   </ds:schemaRefs>

</xml_diff>

<commit_message>
Added The project schedule
</commit_message>
<xml_diff>
--- a/Library_management_system.docx
+++ b/Library_management_system.docx
@@ -4580,19 +4580,7 @@
         <w:rPr>
           <w:rStyle w:val="Hyperlink"/>
         </w:rPr>
-        <w:t>2.3 fi</w:t>
-      </w:r>
-      <w:r>
-        <w:rPr>
-          <w:rStyle w:val="Hyperlink"/>
-        </w:rPr>
-        <w:t>g</w:t>
-      </w:r>
-      <w:r>
-        <w:rPr>
-          <w:rStyle w:val="Hyperlink"/>
-        </w:rPr>
-        <w:t>ure</w:t>
+        <w:t>2.3 figure</w:t>
       </w:r>
       <w:r>
         <w:rPr>
@@ -6141,8 +6129,6 @@
       <w:pPr>
         <w:bidi w:val="0"/>
       </w:pPr>
-      <w:bookmarkStart w:id="22" w:name="_GoBack"/>
-      <w:bookmarkEnd w:id="22"/>
     </w:p>
     <w:p>
       <w:pPr>
@@ -6212,7 +6198,7 @@
           <w:szCs w:val="28"/>
         </w:rPr>
       </w:pPr>
-      <w:bookmarkStart w:id="23" w:name="_Toc122507372"/>
+      <w:bookmarkStart w:id="22" w:name="_Toc122507372"/>
       <w:r>
         <w:rPr>
           <w:rFonts w:asciiTheme="minorHAnsi" w:eastAsia="Times" w:hAnsiTheme="minorHAnsi" w:cstheme="minorHAnsi"/>
@@ -6222,7 +6208,7 @@
         </w:rPr>
         <w:t>Project Scope</w:t>
       </w:r>
-      <w:bookmarkEnd w:id="23"/>
+      <w:bookmarkEnd w:id="22"/>
     </w:p>
     <w:p/>
     <w:p/>
@@ -6299,10 +6285,10 @@
           <w:szCs w:val="28"/>
         </w:rPr>
       </w:pPr>
-      <w:bookmarkStart w:id="24" w:name="_Software_Process_Model"/>
-      <w:bookmarkStart w:id="25" w:name="_Toc24288621"/>
-      <w:bookmarkStart w:id="26" w:name="_Toc122507373"/>
-      <w:bookmarkEnd w:id="24"/>
+      <w:bookmarkStart w:id="23" w:name="_Software_Process_Model"/>
+      <w:bookmarkStart w:id="24" w:name="_Toc24288621"/>
+      <w:bookmarkStart w:id="25" w:name="_Toc122507373"/>
+      <w:bookmarkEnd w:id="23"/>
       <w:r>
         <w:rPr>
           <w:rFonts w:asciiTheme="minorHAnsi" w:eastAsia="Times" w:hAnsiTheme="minorHAnsi" w:cstheme="minorHAnsi"/>
@@ -6313,8 +6299,8 @@
         <w:lastRenderedPageBreak/>
         <w:t>Software Process Model</w:t>
       </w:r>
+      <w:bookmarkEnd w:id="24"/>
       <w:bookmarkEnd w:id="25"/>
-      <w:bookmarkEnd w:id="26"/>
     </w:p>
     <w:p>
       <w:pPr>
@@ -6434,7 +6420,7 @@
           <w:rFonts w:eastAsia="Times"/>
         </w:rPr>
       </w:pPr>
-      <w:bookmarkStart w:id="27" w:name="_Toc122507374"/>
+      <w:bookmarkStart w:id="26" w:name="_Toc122507374"/>
       <w:r>
         <w:rPr>
           <w:rFonts w:eastAsia="Times"/>
@@ -6442,13 +6428,37 @@
         <w:lastRenderedPageBreak/>
         <w:t>Project Schedule</w:t>
       </w:r>
-      <w:bookmarkEnd w:id="27"/>
+      <w:bookmarkEnd w:id="26"/>
     </w:p>
     <w:p/>
     <w:p/>
     <w:p/>
-    <w:p/>
-    <w:p/>
+    <w:p>
+      <w:pPr>
+        <w:jc w:val="right"/>
+      </w:pPr>
+      <w:r>
+        <w:t>Our project schedule will depend on Software process model WBS, Our weekend off holidays and on other specific holidays, like Eid al Ftir, Eid al Adha.</w:t>
+      </w:r>
+    </w:p>
+    <w:p>
+      <w:pPr>
+        <w:jc w:val="right"/>
+      </w:pPr>
+      <w:r>
+        <w:t>Notice: The EID al ftir, Eid al adha holidays will be dependent on the university (MEU) Academic calendar that is published on their website.</w:t>
+      </w:r>
+    </w:p>
+    <w:p>
+      <w:pPr>
+        <w:jc w:val="right"/>
+      </w:pPr>
+    </w:p>
+    <w:p>
+      <w:pPr>
+        <w:jc w:val="right"/>
+      </w:pPr>
+    </w:p>
     <w:p>
       <w:pPr>
         <w:tabs>
@@ -6460,11 +6470,53 @@
         <w:bidi w:val="0"/>
         <w:spacing w:line="480" w:lineRule="auto"/>
         <w:ind w:left="540"/>
+        <w:jc w:val="both"/>
         <w:rPr>
           <w:rFonts w:asciiTheme="majorBidi" w:eastAsia="Times" w:hAnsiTheme="majorBidi" w:cstheme="majorBidi"/>
           <w:sz w:val="24"/>
         </w:rPr>
       </w:pPr>
+      <w:r>
+        <w:rPr>
+          <w:rFonts w:asciiTheme="majorBidi" w:eastAsia="Times" w:hAnsiTheme="majorBidi" w:cstheme="majorBidi"/>
+          <w:sz w:val="24"/>
+        </w:rPr>
+        <w:drawing>
+          <wp:inline distT="0" distB="0" distL="0" distR="0" wp14:anchorId="7CD4C26C" wp14:editId="46063D91">
+            <wp:extent cx="5819775" cy="3946379"/>
+            <wp:effectExtent l="0" t="0" r="0" b="0"/>
+            <wp:docPr id="11" name="Picture 11"/>
+            <wp:cNvGraphicFramePr>
+              <a:graphicFrameLocks xmlns:a="http://schemas.openxmlformats.org/drawingml/2006/main" noChangeAspect="1"/>
+            </wp:cNvGraphicFramePr>
+            <a:graphic xmlns:a="http://schemas.openxmlformats.org/drawingml/2006/main">
+              <a:graphicData uri="http://schemas.openxmlformats.org/drawingml/2006/picture">
+                <pic:pic xmlns:pic="http://schemas.openxmlformats.org/drawingml/2006/picture">
+                  <pic:nvPicPr>
+                    <pic:cNvPr id="1" name=""/>
+                    <pic:cNvPicPr/>
+                  </pic:nvPicPr>
+                  <pic:blipFill>
+                    <a:blip r:embed="rId13"/>
+                    <a:stretch>
+                      <a:fillRect/>
+                    </a:stretch>
+                  </pic:blipFill>
+                  <pic:spPr>
+                    <a:xfrm>
+                      <a:off x="0" y="0"/>
+                      <a:ext cx="5835819" cy="3957258"/>
+                    </a:xfrm>
+                    <a:prstGeom prst="rect">
+                      <a:avLst/>
+                    </a:prstGeom>
+                  </pic:spPr>
+                </pic:pic>
+              </a:graphicData>
+            </a:graphic>
+          </wp:inline>
+        </w:drawing>
+      </w:r>
     </w:p>
     <w:p>
       <w:pPr>
@@ -6485,6 +6537,74 @@
     </w:p>
     <w:p>
       <w:pPr>
+        <w:tabs>
+          <w:tab w:val="left" w:pos="851"/>
+          <w:tab w:val="num" w:pos="6120"/>
+        </w:tabs>
+        <w:autoSpaceDE/>
+        <w:autoSpaceDN/>
+        <w:bidi w:val="0"/>
+        <w:spacing w:line="480" w:lineRule="auto"/>
+        <w:ind w:left="540"/>
+        <w:rPr>
+          <w:rFonts w:asciiTheme="majorBidi" w:eastAsia="Times" w:hAnsiTheme="majorBidi" w:cstheme="majorBidi"/>
+          <w:sz w:val="24"/>
+        </w:rPr>
+      </w:pPr>
+    </w:p>
+    <w:p>
+      <w:pPr>
+        <w:tabs>
+          <w:tab w:val="left" w:pos="851"/>
+          <w:tab w:val="num" w:pos="6120"/>
+        </w:tabs>
+        <w:autoSpaceDE/>
+        <w:autoSpaceDN/>
+        <w:bidi w:val="0"/>
+        <w:spacing w:line="480" w:lineRule="auto"/>
+        <w:ind w:left="540"/>
+        <w:rPr>
+          <w:rFonts w:asciiTheme="majorBidi" w:eastAsia="Times" w:hAnsiTheme="majorBidi" w:cstheme="majorBidi"/>
+          <w:sz w:val="24"/>
+        </w:rPr>
+      </w:pPr>
+    </w:p>
+    <w:p>
+      <w:pPr>
+        <w:tabs>
+          <w:tab w:val="left" w:pos="851"/>
+          <w:tab w:val="num" w:pos="6120"/>
+        </w:tabs>
+        <w:autoSpaceDE/>
+        <w:autoSpaceDN/>
+        <w:bidi w:val="0"/>
+        <w:spacing w:line="480" w:lineRule="auto"/>
+        <w:ind w:left="540"/>
+        <w:rPr>
+          <w:rFonts w:asciiTheme="majorBidi" w:eastAsia="Times" w:hAnsiTheme="majorBidi" w:cstheme="majorBidi"/>
+          <w:sz w:val="24"/>
+        </w:rPr>
+      </w:pPr>
+    </w:p>
+    <w:p>
+      <w:pPr>
+        <w:tabs>
+          <w:tab w:val="left" w:pos="851"/>
+          <w:tab w:val="num" w:pos="6120"/>
+        </w:tabs>
+        <w:autoSpaceDE/>
+        <w:autoSpaceDN/>
+        <w:bidi w:val="0"/>
+        <w:spacing w:line="480" w:lineRule="auto"/>
+        <w:ind w:left="540"/>
+        <w:rPr>
+          <w:rFonts w:asciiTheme="majorBidi" w:eastAsia="Times" w:hAnsiTheme="majorBidi" w:cstheme="majorBidi"/>
+          <w:sz w:val="24"/>
+        </w:rPr>
+      </w:pPr>
+    </w:p>
+    <w:p>
+      <w:pPr>
         <w:pStyle w:val="Heading2"/>
         <w:tabs>
           <w:tab w:val="num" w:pos="6120"/>
@@ -6497,7 +6617,7 @@
           <w:szCs w:val="28"/>
         </w:rPr>
       </w:pPr>
-      <w:bookmarkStart w:id="28" w:name="_Toc122507375"/>
+      <w:bookmarkStart w:id="27" w:name="_Toc122507375"/>
       <w:r>
         <w:rPr>
           <w:rFonts w:asciiTheme="minorHAnsi" w:eastAsia="Times" w:hAnsiTheme="minorHAnsi" w:cstheme="minorHAnsi"/>
@@ -6505,6 +6625,7 @@
           <w:bCs w:val="0"/>
           <w:szCs w:val="28"/>
         </w:rPr>
+        <w:lastRenderedPageBreak/>
         <w:t xml:space="preserve">Project Schedule Chart(s) </w:t>
       </w:r>
       <w:r>
@@ -6534,7 +6655,7 @@
         </w:rPr>
         <w:t>)</w:t>
       </w:r>
-      <w:bookmarkEnd w:id="28"/>
+      <w:bookmarkEnd w:id="27"/>
       <w:r>
         <w:rPr>
           <w:rFonts w:asciiTheme="minorHAnsi" w:eastAsia="Times" w:hAnsiTheme="minorHAnsi" w:cstheme="minorHAnsi"/>
@@ -6546,13 +6667,60 @@
       </w:r>
     </w:p>
     <w:p/>
+    <w:p>
+      <w:pPr>
+        <w:jc w:val="right"/>
+      </w:pPr>
+    </w:p>
     <w:p/>
-    <w:p/>
-    <w:p/>
+    <w:p>
+      <w:pPr>
+        <w:bidi w:val="0"/>
+      </w:pPr>
+      <w:r>
+        <w:drawing>
+          <wp:inline distT="0" distB="0" distL="0" distR="0" wp14:anchorId="1871EB6C" wp14:editId="1A7A4E13">
+            <wp:extent cx="5943600" cy="4299585"/>
+            <wp:effectExtent l="0" t="0" r="0" b="5715"/>
+            <wp:docPr id="12" name="Picture 12"/>
+            <wp:cNvGraphicFramePr>
+              <a:graphicFrameLocks xmlns:a="http://schemas.openxmlformats.org/drawingml/2006/main" noChangeAspect="1"/>
+            </wp:cNvGraphicFramePr>
+            <a:graphic xmlns:a="http://schemas.openxmlformats.org/drawingml/2006/main">
+              <a:graphicData uri="http://schemas.openxmlformats.org/drawingml/2006/picture">
+                <pic:pic xmlns:pic="http://schemas.openxmlformats.org/drawingml/2006/picture">
+                  <pic:nvPicPr>
+                    <pic:cNvPr id="1" name=""/>
+                    <pic:cNvPicPr/>
+                  </pic:nvPicPr>
+                  <pic:blipFill>
+                    <a:blip r:embed="rId14"/>
+                    <a:stretch>
+                      <a:fillRect/>
+                    </a:stretch>
+                  </pic:blipFill>
+                  <pic:spPr>
+                    <a:xfrm>
+                      <a:off x="0" y="0"/>
+                      <a:ext cx="5943600" cy="4299585"/>
+                    </a:xfrm>
+                    <a:prstGeom prst="rect">
+                      <a:avLst/>
+                    </a:prstGeom>
+                  </pic:spPr>
+                </pic:pic>
+              </a:graphicData>
+            </a:graphic>
+          </wp:inline>
+        </w:drawing>
+      </w:r>
+    </w:p>
     <w:p>
       <w:pPr>
         <w:autoSpaceDE/>
         <w:autoSpaceDN/>
+        <w:bidi w:val="0"/>
+        <w:jc w:val="right"/>
         <w:rPr>
           <w:rFonts w:ascii="Times" w:eastAsia="Times" w:hAnsi="Times"/>
           <w:sz w:val="36"/>
@@ -6590,7 +6758,96 @@
           <w:sz w:val="36"/>
           <w:szCs w:val="36"/>
         </w:rPr>
-        <w:br w:type="page"/>
+        <w:t xml:space="preserve">Notice: to open this link you need to first install the project professional App by Microsoft </w:t>
+      </w:r>
+      <w:bookmarkStart w:id="28" w:name="_GoBack"/>
+      <w:r>
+        <w:rPr>
+          <w:rFonts w:ascii="Times" w:eastAsia="Times" w:hAnsi="Times"/>
+          <w:sz w:val="36"/>
+          <w:szCs w:val="36"/>
+        </w:rPr>
+        <w:fldChar w:fldCharType="begin"/>
+      </w:r>
+      <w:r>
+        <w:rPr>
+          <w:rFonts w:ascii="Times" w:eastAsia="Times" w:hAnsi="Times"/>
+          <w:sz w:val="36"/>
+          <w:szCs w:val="36"/>
+        </w:rPr>
+        <w:instrText xml:space="preserve"> HYPERLINK "Project1.mpp" </w:instrText>
+      </w:r>
+      <w:r>
+        <w:rPr>
+          <w:rFonts w:ascii="Times" w:eastAsia="Times" w:hAnsi="Times"/>
+          <w:sz w:val="36"/>
+          <w:szCs w:val="36"/>
+        </w:rPr>
+      </w:r>
+      <w:r>
+        <w:rPr>
+          <w:rFonts w:ascii="Times" w:eastAsia="Times" w:hAnsi="Times"/>
+          <w:sz w:val="36"/>
+          <w:szCs w:val="36"/>
+        </w:rPr>
+        <w:fldChar w:fldCharType="separate"/>
+      </w:r>
+      <w:r>
+        <w:rPr>
+          <w:rStyle w:val="Hyperlink"/>
+          <w:rFonts w:ascii="Times" w:eastAsia="Times" w:hAnsi="Times"/>
+          <w:sz w:val="36"/>
+          <w:szCs w:val="36"/>
+        </w:rPr>
+        <w:t>Project</w:t>
+      </w:r>
+      <w:r>
+        <w:rPr>
+          <w:rStyle w:val="Hyperlink"/>
+          <w:rFonts w:ascii="Times" w:eastAsia="Times" w:hAnsi="Times"/>
+          <w:sz w:val="36"/>
+          <w:szCs w:val="36"/>
+        </w:rPr>
+        <w:t>1</w:t>
+      </w:r>
+      <w:r>
+        <w:rPr>
+          <w:rStyle w:val="Hyperlink"/>
+          <w:rFonts w:ascii="Times" w:eastAsia="Times" w:hAnsi="Times"/>
+          <w:sz w:val="36"/>
+          <w:szCs w:val="36"/>
+        </w:rPr>
+        <w:t>.mpp</w:t>
+      </w:r>
+      <w:r>
+        <w:rPr>
+          <w:rFonts w:ascii="Times" w:eastAsia="Times" w:hAnsi="Times"/>
+          <w:sz w:val="36"/>
+          <w:szCs w:val="36"/>
+        </w:rPr>
+        <w:fldChar w:fldCharType="end"/>
+      </w:r>
+      <w:bookmarkEnd w:id="28"/>
+    </w:p>
+    <w:p>
+      <w:pPr>
+        <w:autoSpaceDE/>
+        <w:autoSpaceDN/>
+        <w:bidi w:val="0"/>
+        <w:spacing w:after="200" w:line="276" w:lineRule="auto"/>
+        <w:rPr>
+          <w:rFonts w:ascii="Times" w:eastAsia="Times" w:hAnsi="Times"/>
+          <w:sz w:val="36"/>
+          <w:szCs w:val="36"/>
+        </w:rPr>
+      </w:pPr>
+      <w:r>
+        <w:rPr>
+          <w:rFonts w:ascii="Times" w:eastAsia="Times" w:hAnsi="Times"/>
+          <w:sz w:val="36"/>
+          <w:szCs w:val="36"/>
+        </w:rPr>
+        <w:t>This is alive link what is happening.</w:t>
       </w:r>
     </w:p>
     <w:p>
@@ -6759,25 +7016,7 @@
         <w:rPr>
           <w:sz w:val="24"/>
         </w:rPr>
-        <w:t xml:space="preserve"> Recourse</w:t>
-      </w:r>
-      <w:r>
-        <w:rPr>
-          <w:sz w:val="24"/>
-        </w:rPr>
-        <w:t xml:space="preserve"> Catalog - The system should provide a searchable catalog of all recourse available in the e-library along with their metadata such as title, </w:t>
-      </w:r>
-      <w:r>
-        <w:rPr>
-          <w:sz w:val="24"/>
-        </w:rPr>
-        <w:t>author,</w:t>
-      </w:r>
-      <w:r>
-        <w:rPr>
-          <w:sz w:val="24"/>
-        </w:rPr>
-        <w:t xml:space="preserve"> genre, publication year, publisher, and availability status.</w:t>
+        <w:t xml:space="preserve"> Recourse Catalog - The system should provide a searchable catalog of all recourse available in the e-library along with their metadata such as title, author, genre, publication year, publisher, and availability status.</w:t>
       </w:r>
     </w:p>
     <w:p>
@@ -6797,13 +7036,7 @@
         <w:rPr>
           <w:sz w:val="24"/>
         </w:rPr>
-        <w:t xml:space="preserve"> Recourse</w:t>
-      </w:r>
-      <w:r>
-        <w:rPr>
-          <w:sz w:val="24"/>
-        </w:rPr>
-        <w:t xml:space="preserve"> Reading - Users should be able to read recourse online or download them for offline reading.</w:t>
+        <w:t xml:space="preserve"> Recourse Reading - Users should be able to read recourse online or download them for offline reading.</w:t>
       </w:r>
     </w:p>
     <w:p>
@@ -6823,13 +7056,7 @@
         <w:rPr>
           <w:sz w:val="24"/>
         </w:rPr>
-        <w:t xml:space="preserve"> Recourse</w:t>
-      </w:r>
-      <w:r>
-        <w:rPr>
-          <w:sz w:val="24"/>
-        </w:rPr>
-        <w:t xml:space="preserve"> Search - Users should be able to search for recourse by title, author, keyword, or category.</w:t>
+        <w:t xml:space="preserve"> Recourse Search - Users should be able to search for recourse by title, author, keyword, or category.</w:t>
       </w:r>
     </w:p>
     <w:p>
@@ -6849,13 +7076,7 @@
         <w:rPr>
           <w:sz w:val="24"/>
         </w:rPr>
-        <w:t xml:space="preserve"> User</w:t>
-      </w:r>
-      <w:r>
-        <w:rPr>
-          <w:sz w:val="24"/>
-        </w:rPr>
-        <w:t xml:space="preserve"> Interaction - Users should be able to rate, review, and comment on recourse, as well as share them on social media.</w:t>
+        <w:t xml:space="preserve"> User Interaction - Users should be able to rate, review, and comment on recourse, as well as share them on social media.</w:t>
       </w:r>
     </w:p>
     <w:p>
@@ -7513,7 +7734,7 @@
                     <pic:cNvPicPr/>
                   </pic:nvPicPr>
                   <pic:blipFill>
-                    <a:blip r:embed="rId13">
+                    <a:blip r:embed="rId15">
                       <a:extLst>
                         <a:ext uri="{28A0092B-C50C-407E-A947-70E740481C1C}">
                           <a14:useLocalDpi xmlns:a14="http://schemas.microsoft.com/office/drawing/2010/main" val="0"/>
@@ -8181,8 +8402,8 @@
       </w:r>
     </w:p>
     <w:sectPr>
-      <w:headerReference w:type="default" r:id="rId14"/>
-      <w:footerReference w:type="default" r:id="rId15"/>
+      <w:headerReference w:type="default" r:id="rId16"/>
+      <w:footerReference w:type="default" r:id="rId17"/>
       <w:pgSz w:w="12240" w:h="15840"/>
       <w:pgMar w:top="1440" w:right="1260" w:bottom="1440" w:left="1620" w:header="270" w:footer="150" w:gutter="0"/>
       <w:cols w:space="720"/>
@@ -8289,7 +8510,7 @@
             </wp:anchor>
           </w:drawing>
         </mc:Choice>
-        <mc:Fallback xmlns:w16sdtdh="http://schemas.microsoft.com/office/word/2020/wordml/sdtdatahash" xmlns:w16du="http://schemas.microsoft.com/office/word/2023/wordml/word16du" xmlns:w16="http://schemas.microsoft.com/office/word/2018/wordml" xmlns:w16cid="http://schemas.microsoft.com/office/word/2016/wordml/cid" xmlns:w16cex="http://schemas.microsoft.com/office/word/2018/wordml/cex" xmlns:oel="http://schemas.microsoft.com/office/2019/extlst" xmlns:am3d="http://schemas.microsoft.com/office/drawing/2017/model3d" xmlns:aink="http://schemas.microsoft.com/office/drawing/2016/ink" xmlns:cx8="http://schemas.microsoft.com/office/drawing/2016/5/14/chartex" xmlns:cx7="http://schemas.microsoft.com/office/drawing/2016/5/13/chartex" xmlns:cx6="http://schemas.microsoft.com/office/drawing/2016/5/12/chartex" xmlns:cx5="http://schemas.microsoft.com/office/drawing/2016/5/11/chartex" xmlns:cx4="http://schemas.microsoft.com/office/drawing/2016/5/10/chartex" xmlns:cx3="http://schemas.microsoft.com/office/drawing/2016/5/9/chartex" xmlns:cx2="http://schemas.microsoft.com/office/drawing/2015/10/21/chartex">
+        <mc:Fallback xmlns:cx2="http://schemas.microsoft.com/office/drawing/2015/10/21/chartex" xmlns:cx3="http://schemas.microsoft.com/office/drawing/2016/5/9/chartex" xmlns:cx4="http://schemas.microsoft.com/office/drawing/2016/5/10/chartex" xmlns:cx5="http://schemas.microsoft.com/office/drawing/2016/5/11/chartex" xmlns:cx6="http://schemas.microsoft.com/office/drawing/2016/5/12/chartex" xmlns:cx7="http://schemas.microsoft.com/office/drawing/2016/5/13/chartex" xmlns:cx8="http://schemas.microsoft.com/office/drawing/2016/5/14/chartex" xmlns:aink="http://schemas.microsoft.com/office/drawing/2016/ink" xmlns:am3d="http://schemas.microsoft.com/office/drawing/2017/model3d" xmlns:oel="http://schemas.microsoft.com/office/2019/extlst" xmlns:w16cex="http://schemas.microsoft.com/office/word/2018/wordml/cex" xmlns:w16cid="http://schemas.microsoft.com/office/word/2016/wordml/cid" xmlns:w16="http://schemas.microsoft.com/office/word/2018/wordml" xmlns:w16du="http://schemas.microsoft.com/office/word/2023/wordml/word16du" xmlns:w16sdtdh="http://schemas.microsoft.com/office/word/2020/wordml/sdtdatahash">
           <w:pict>
             <v:line w14:anchorId="115B1458" id="Line 2" o:spid="_x0000_s1026" style="position:absolute;flip:y;z-index:251659264;visibility:visible;mso-wrap-style:square;mso-width-percent:0;mso-height-percent:0;mso-wrap-distance-left:9pt;mso-wrap-distance-top:0;mso-wrap-distance-right:9pt;mso-wrap-distance-bottom:0;mso-position-horizontal:right;mso-position-horizontal-relative:margin;mso-position-vertical:absolute;mso-position-vertical-relative:text;mso-width-percent:0;mso-height-percent:0;mso-width-relative:page;mso-height-relative:page" from="420pt,-4.35pt" to="891.2pt,-2.75pt" o:gfxdata="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" strokecolor="#943634" strokeweight="5pt">
               <v:stroke linestyle="thinThick"/>
@@ -8887,7 +9108,7 @@
             </wp:anchor>
           </w:drawing>
         </mc:Choice>
-        <mc:Fallback xmlns:w16sdtdh="http://schemas.microsoft.com/office/word/2020/wordml/sdtdatahash" xmlns:w16du="http://schemas.microsoft.com/office/word/2023/wordml/word16du" xmlns:w16="http://schemas.microsoft.com/office/word/2018/wordml" xmlns:w16cid="http://schemas.microsoft.com/office/word/2016/wordml/cid" xmlns:w16cex="http://schemas.microsoft.com/office/word/2018/wordml/cex" xmlns:oel="http://schemas.microsoft.com/office/2019/extlst" xmlns:am3d="http://schemas.microsoft.com/office/drawing/2017/model3d" xmlns:aink="http://schemas.microsoft.com/office/drawing/2016/ink" xmlns:cx8="http://schemas.microsoft.com/office/drawing/2016/5/14/chartex" xmlns:cx7="http://schemas.microsoft.com/office/drawing/2016/5/13/chartex" xmlns:cx6="http://schemas.microsoft.com/office/drawing/2016/5/12/chartex" xmlns:cx5="http://schemas.microsoft.com/office/drawing/2016/5/11/chartex" xmlns:cx4="http://schemas.microsoft.com/office/drawing/2016/5/10/chartex" xmlns:cx3="http://schemas.microsoft.com/office/drawing/2016/5/9/chartex" xmlns:cx2="http://schemas.microsoft.com/office/drawing/2015/10/21/chartex">
+        <mc:Fallback xmlns:cx2="http://schemas.microsoft.com/office/drawing/2015/10/21/chartex" xmlns:cx3="http://schemas.microsoft.com/office/drawing/2016/5/9/chartex" xmlns:cx4="http://schemas.microsoft.com/office/drawing/2016/5/10/chartex" xmlns:cx5="http://schemas.microsoft.com/office/drawing/2016/5/11/chartex" xmlns:cx6="http://schemas.microsoft.com/office/drawing/2016/5/12/chartex" xmlns:cx7="http://schemas.microsoft.com/office/drawing/2016/5/13/chartex" xmlns:cx8="http://schemas.microsoft.com/office/drawing/2016/5/14/chartex" xmlns:aink="http://schemas.microsoft.com/office/drawing/2016/ink" xmlns:am3d="http://schemas.microsoft.com/office/drawing/2017/model3d" xmlns:oel="http://schemas.microsoft.com/office/2019/extlst" xmlns:w16cex="http://schemas.microsoft.com/office/word/2018/wordml/cex" xmlns:w16cid="http://schemas.microsoft.com/office/word/2016/wordml/cid" xmlns:w16="http://schemas.microsoft.com/office/word/2018/wordml" xmlns:w16du="http://schemas.microsoft.com/office/word/2023/wordml/word16du" xmlns:w16sdtdh="http://schemas.microsoft.com/office/word/2020/wordml/sdtdatahash">
           <w:pict>
             <v:line w14:anchorId="1563C07A" id="Straight Connector 8" o:spid="_x0000_s1026" style="position:absolute;z-index:251662336;visibility:visible;mso-wrap-style:square;mso-width-percent:0;mso-height-percent:0;mso-wrap-distance-left:9pt;mso-wrap-distance-top:0;mso-wrap-distance-right:9pt;mso-wrap-distance-bottom:0;mso-position-horizontal:absolute;mso-position-horizontal-relative:text;mso-position-vertical:absolute;mso-position-vertical-relative:text;mso-width-percent:0;mso-height-percent:0;mso-width-relative:page;mso-height-relative:page" from="-17.6pt,12.25pt" to="466.5pt,15.5pt" o:gfxdata="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" strokecolor="#943634" strokeweight="5pt">
               <v:stroke linestyle="thinThick"/>
@@ -10777,6 +10998,15 @@
 </file>
 
 <file path=customXml/item1.xml><?xml version="1.0" encoding="utf-8"?>
+<?mso-contentType ?>
+<FormTemplates xmlns="http://schemas.microsoft.com/sharepoint/v3/contenttype/forms">
+  <Display>DocumentLibraryForm</Display>
+  <Edit>DocumentLibraryForm</Edit>
+  <New>DocumentLibraryForm</New>
+</FormTemplates>
+</file>
+
+<file path=customXml/item2.xml><?xml version="1.0" encoding="utf-8"?>
 <ct:contentTypeSchema xmlns:ct="http://schemas.microsoft.com/office/2006/metadata/contentType" xmlns:ma="http://schemas.microsoft.com/office/2006/metadata/properties/metaAttributes" ct:_="" ma:_="" ma:contentTypeName="Document" ma:contentTypeID="0x01010030CACD9583EB43499203B80D1AE01890" ma:contentTypeVersion="0" ma:contentTypeDescription="Create a new document." ma:contentTypeScope="" ma:versionID="a6ae6d8d11fccc9895bc909eaeebd173">
   <xsd:schema xmlns:xsd="http://www.w3.org/2001/XMLSchema" xmlns:xs="http://www.w3.org/2001/XMLSchema" xmlns:p="http://schemas.microsoft.com/office/2006/metadata/properties" targetNamespace="http://schemas.microsoft.com/office/2006/metadata/properties" ma:root="true" ma:fieldsID="b34f15b030d40ffca33e4aeb8eb001f5">
     <xsd:element name="properties">
@@ -10890,20 +11120,19 @@
 </ct:contentTypeSchema>
 </file>
 
-<file path=customXml/item2.xml><?xml version="1.0" encoding="utf-8"?>
-<?mso-contentType ?>
-<FormTemplates xmlns="http://schemas.microsoft.com/sharepoint/v3/contenttype/forms">
-  <Display>DocumentLibraryForm</Display>
-  <Edit>DocumentLibraryForm</Edit>
-  <New>DocumentLibraryForm</New>
-</FormTemplates>
-</file>
-
 <file path=customXml/item3.xml><?xml version="1.0" encoding="utf-8"?>
 <b:Sources xmlns:b="http://schemas.openxmlformats.org/officeDocument/2006/bibliography" xmlns="http://schemas.openxmlformats.org/officeDocument/2006/bibliography" SelectedStyle="\APA.XSL" StyleName="APA"/>
 </file>
 
 <file path=customXml/itemProps1.xml><?xml version="1.0" encoding="utf-8"?>
+<ds:datastoreItem xmlns:ds="http://schemas.openxmlformats.org/officeDocument/2006/customXml" ds:itemID="{B80D4D3F-1400-4738-86D1-A9606F716F22}">
+  <ds:schemaRefs>
+    <ds:schemaRef ds:uri="http://schemas.microsoft.com/sharepoint/v3/contenttype/forms"/>
+  </ds:schemaRefs>
+</ds:datastoreItem>
+</file>
+
+<file path=customXml/itemProps2.xml><?xml version="1.0" encoding="utf-8"?>
 <ds:datastoreItem xmlns:ds="http://schemas.openxmlformats.org/officeDocument/2006/customXml" ds:itemID="{F3D847EE-DAB7-4C89-9EA0-1A2F85429ECC}">
   <ds:schemaRefs>
     <ds:schemaRef ds:uri="http://schemas.microsoft.com/office/2006/metadata/contentType"/>
@@ -10919,16 +11148,8 @@
 </ds:datastoreItem>
 </file>
 
-<file path=customXml/itemProps2.xml><?xml version="1.0" encoding="utf-8"?>
-<ds:datastoreItem xmlns:ds="http://schemas.openxmlformats.org/officeDocument/2006/customXml" ds:itemID="{B80D4D3F-1400-4738-86D1-A9606F716F22}">
-  <ds:schemaRefs>
-    <ds:schemaRef ds:uri="http://schemas.microsoft.com/sharepoint/v3/contenttype/forms"/>
-  </ds:schemaRefs>
-</ds:datastoreItem>
-</file>
-
 <file path=customXml/itemProps3.xml><?xml version="1.0" encoding="utf-8"?>
-<ds:datastoreItem xmlns:ds="http://schemas.openxmlformats.org/officeDocument/2006/customXml" ds:itemID="{C5ED5F6C-A9A0-4F26-AC00-C7F9961DDCF7}">
+<ds:datastoreItem xmlns:ds="http://schemas.openxmlformats.org/officeDocument/2006/customXml" ds:itemID="{6104EEC5-E3AD-4FCC-BE92-D2A8D9343D79}">
   <ds:schemaRefs>
     <ds:schemaRef ds:uri="http://schemas.openxmlformats.org/officeDocument/2006/bibliography"/>
   </ds:schemaRefs>

</xml_diff>